<commit_message>
Task1 = Ready Task2 = Ready Task3 = Waiting Task4 = Wating
</commit_message>
<xml_diff>
--- a/Task3.docx
+++ b/Task3.docx
@@ -1571,10 +1571,10 @@
           <w:szCs w:val="28"/>
         </w:rPr>
         <w:drawing>
-          <wp:inline distT="0" distB="0" distL="0" distR="0" wp14:anchorId="22956138" wp14:editId="73EE4096">
-            <wp:extent cx="5950251" cy="6537960"/>
-            <wp:effectExtent l="0" t="0" r="0" b="0"/>
-            <wp:docPr id="726574236" name="Рисунок 1"/>
+          <wp:inline distT="0" distB="0" distL="0" distR="0" wp14:anchorId="5973C2A0" wp14:editId="69A9BBD6">
+            <wp:extent cx="5940425" cy="6203315"/>
+            <wp:effectExtent l="0" t="0" r="3175" b="6985"/>
+            <wp:docPr id="398107421" name="Рисунок 1"/>
             <wp:cNvGraphicFramePr>
               <a:graphicFrameLocks xmlns:a="http://schemas.openxmlformats.org/drawingml/2006/main" noChangeAspect="1"/>
             </wp:cNvGraphicFramePr>
@@ -1582,7 +1582,7 @@
               <a:graphicData uri="http://schemas.openxmlformats.org/drawingml/2006/picture">
                 <pic:pic xmlns:pic="http://schemas.openxmlformats.org/drawingml/2006/picture">
                   <pic:nvPicPr>
-                    <pic:cNvPr id="726574236" name=""/>
+                    <pic:cNvPr id="398107421" name=""/>
                     <pic:cNvPicPr/>
                   </pic:nvPicPr>
                   <pic:blipFill>
@@ -1594,7 +1594,7 @@
                   <pic:spPr>
                     <a:xfrm>
                       <a:off x="0" y="0"/>
-                      <a:ext cx="5968455" cy="6557962"/>
+                      <a:ext cx="5940425" cy="6203315"/>
                     </a:xfrm>
                     <a:prstGeom prst="rect">
                       <a:avLst/>
@@ -6597,6 +6597,7 @@
       <w:r>
         <w:rPr>
           <w:rFonts w:ascii="Times New Roman" w:hAnsi="Times New Roman" w:cs="Times New Roman"/>
+          <w:noProof/>
           <w:sz w:val="28"/>
           <w:szCs w:val="28"/>
         </w:rPr>
@@ -8717,6 +8718,7 @@
   <w:style w:type="character" w:default="1" w:styleId="a0">
     <w:name w:val="Default Paragraph Font"/>
     <w:uiPriority w:val="1"/>
+    <w:semiHidden/>
     <w:unhideWhenUsed/>
   </w:style>
   <w:style w:type="table" w:default="1" w:styleId="a1">

</xml_diff>